<commit_message>
Finished adding default code for testing
</commit_message>
<xml_diff>
--- a/Layouts/SampleRequest.docx
+++ b/Layouts/SampleRequest.docx
@@ -1,6 +1,6 @@
 
 <file path=word/document.xml><?xml version="1.0" encoding="utf-8"?>
-<w:document xmlns:wpc="http://schemas.microsoft.com/office/word/2010/wordprocessingCanvas" xmlns:cx="http://schemas.microsoft.com/office/drawing/2014/chartex" xmlns:cx1="http://schemas.microsoft.com/office/drawing/2015/9/8/chartex" xmlns:cx2="http://schemas.microsoft.com/office/drawing/2015/10/21/chartex" xmlns:cx3="http://schemas.microsoft.com/office/drawing/2016/5/9/chartex" xmlns:cx4="http://schemas.microsoft.com/office/drawing/2016/5/10/chartex" xmlns:cx5="http://schemas.microsoft.com/office/drawing/2016/5/11/chartex" xmlns:cx6="http://schemas.microsoft.com/office/drawing/2016/5/12/chartex" xmlns:cx7="http://schemas.microsoft.com/office/drawing/2016/5/13/chartex" xmlns:cx8="http://schemas.microsoft.com/office/drawing/2016/5/14/chartex" xmlns:mc="http://schemas.openxmlformats.org/markup-compatibility/2006" xmlns:aink="http://schemas.microsoft.com/office/drawing/2016/ink" xmlns:am3d="http://schemas.microsoft.com/office/drawing/2017/model3d" xmlns:o="urn:schemas-microsoft-com:office:office" xmlns:r="http://schemas.openxmlformats.org/officeDocument/2006/relationships" xmlns:m="http://schemas.openxmlformats.org/officeDocument/2006/math" xmlns:v="urn:schemas-microsoft-com:vml" xmlns:wp14="http://schemas.microsoft.com/office/word/2010/wordprocessingDrawing" xmlns:wp="http://schemas.openxmlformats.org/drawingml/2006/wordprocessingDrawing" xmlns:w10="urn:schemas-microsoft-com:office:word" xmlns:w="http://schemas.openxmlformats.org/wordprocessingml/2006/main" xmlns:w14="http://schemas.microsoft.com/office/word/2010/wordml" xmlns:w15="http://schemas.microsoft.com/office/word/2012/wordml" xmlns:w16cex="http://schemas.microsoft.com/office/word/2018/wordml/cex" xmlns:w16cid="http://schemas.microsoft.com/office/word/2016/wordml/cid" xmlns:w16="http://schemas.microsoft.com/office/word/2018/wordml" xmlns:w16sdtdh="http://schemas.microsoft.com/office/word/2020/wordml/sdtdatahash" xmlns:w16se="http://schemas.microsoft.com/office/word/2015/wordml/symex" xmlns:wpg="http://schemas.microsoft.com/office/word/2010/wordprocessingGroup" xmlns:wpi="http://schemas.microsoft.com/office/word/2010/wordprocessingInk" xmlns:wne="http://schemas.microsoft.com/office/word/2006/wordml" xmlns:wps="http://schemas.microsoft.com/office/word/2010/wordprocessingShape" mc:Ignorable="w14 w15 w16se w16cid w16 w16cex w16sdtdh wp14">
+<w:document xmlns:a="http://schemas.openxmlformats.org/drawingml/2006/main" xmlns:pic="http://schemas.openxmlformats.org/drawingml/2006/picture" xmlns:a14="http://schemas.microsoft.com/office/drawing/2010/main" xmlns:asvg="http://schemas.microsoft.com/office/drawing/2016/SVG/main" xmlns:wpc="http://schemas.microsoft.com/office/word/2010/wordprocessingCanvas" xmlns:cx="http://schemas.microsoft.com/office/drawing/2014/chartex" xmlns:cx1="http://schemas.microsoft.com/office/drawing/2015/9/8/chartex" xmlns:cx2="http://schemas.microsoft.com/office/drawing/2015/10/21/chartex" xmlns:cx3="http://schemas.microsoft.com/office/drawing/2016/5/9/chartex" xmlns:cx4="http://schemas.microsoft.com/office/drawing/2016/5/10/chartex" xmlns:cx5="http://schemas.microsoft.com/office/drawing/2016/5/11/chartex" xmlns:cx6="http://schemas.microsoft.com/office/drawing/2016/5/12/chartex" xmlns:cx7="http://schemas.microsoft.com/office/drawing/2016/5/13/chartex" xmlns:cx8="http://schemas.microsoft.com/office/drawing/2016/5/14/chartex" xmlns:mc="http://schemas.openxmlformats.org/markup-compatibility/2006" xmlns:aink="http://schemas.microsoft.com/office/drawing/2016/ink" xmlns:am3d="http://schemas.microsoft.com/office/drawing/2017/model3d" xmlns:o="urn:schemas-microsoft-com:office:office" xmlns:r="http://schemas.openxmlformats.org/officeDocument/2006/relationships" xmlns:m="http://schemas.openxmlformats.org/officeDocument/2006/math" xmlns:v="urn:schemas-microsoft-com:vml" xmlns:wp14="http://schemas.microsoft.com/office/word/2010/wordprocessingDrawing" xmlns:wp="http://schemas.openxmlformats.org/drawingml/2006/wordprocessingDrawing" xmlns:w10="urn:schemas-microsoft-com:office:word" xmlns:w="http://schemas.openxmlformats.org/wordprocessingml/2006/main" xmlns:w14="http://schemas.microsoft.com/office/word/2010/wordml" xmlns:w15="http://schemas.microsoft.com/office/word/2012/wordml" xmlns:w16cex="http://schemas.microsoft.com/office/word/2018/wordml/cex" xmlns:w16cid="http://schemas.microsoft.com/office/word/2016/wordml/cid" xmlns:w16="http://schemas.microsoft.com/office/word/2018/wordml" xmlns:w16sdtdh="http://schemas.microsoft.com/office/word/2020/wordml/sdtdatahash" xmlns:w16se="http://schemas.microsoft.com/office/word/2015/wordml/symex" xmlns:wpg="http://schemas.microsoft.com/office/word/2010/wordprocessingGroup" xmlns:wpi="http://schemas.microsoft.com/office/word/2010/wordprocessingInk" xmlns:wne="http://schemas.microsoft.com/office/word/2006/wordml" xmlns:wps="http://schemas.microsoft.com/office/word/2010/wordprocessingShape" mc:Ignorable="w14 w15 w16se w16cid w16 w16cex w16sdtdh wp14">
   <w:body>
     <w:tbl>
       <w:tblPr>
@@ -8,12 +8,12 @@
         <w:tblW w:w="0" w:type="auto"/>
         <w:tblInd w:w="0" w:type="dxa"/>
         <w:tblBorders>
-          <w:top w:val="none" w:sz="0" w:space="0" w:color="auto"/>
-          <w:left w:val="none" w:sz="0" w:space="0" w:color="auto"/>
-          <w:bottom w:val="none" w:sz="0" w:space="0" w:color="auto"/>
-          <w:right w:val="none" w:sz="0" w:space="0" w:color="auto"/>
-          <w:insideH w:val="none" w:sz="0" w:space="0" w:color="auto"/>
-          <w:insideV w:val="none" w:sz="0" w:space="0" w:color="auto"/>
+          <w:top w:val="none" w:color="auto" w:sz="0" w:space="0"/>
+          <w:left w:val="none" w:color="auto" w:sz="0" w:space="0"/>
+          <w:bottom w:val="none" w:color="auto" w:sz="0" w:space="0"/>
+          <w:right w:val="none" w:color="auto" w:sz="0" w:space="0"/>
+          <w:insideH w:val="none" w:color="auto" w:sz="0" w:space="0"/>
+          <w:insideV w:val="none" w:color="auto" w:sz="0" w:space="0"/>
         </w:tblBorders>
         <w:tblCellMar>
           <w:left w:w="136" w:type="dxa"/>
@@ -112,14 +112,14 @@
         <w:spacing w:after="0" w:line="240" w:lineRule="auto"/>
         <w:jc w:val="both"/>
         <w:rPr>
-          <w:rFonts w:ascii="Roboto" w:eastAsia="Roboto" w:hAnsi="Roboto" w:cs="Times New Roman"/>
+          <w:rFonts w:ascii="Roboto" w:hAnsi="Roboto" w:eastAsia="Roboto" w:cs="Times New Roman"/>
           <w:sz w:val="18"/>
           <w:lang w:eastAsia="en-US"/>
         </w:rPr>
       </w:pPr>
       <w:r>
         <w:rPr>
-          <w:rFonts w:ascii="Roboto" w:eastAsia="Roboto" w:hAnsi="Roboto" w:cs="Times New Roman"/>
+          <w:rFonts w:ascii="Roboto" w:hAnsi="Roboto" w:eastAsia="Roboto" w:cs="Times New Roman"/>
           <w:sz w:val="18"/>
           <w:lang w:eastAsia="en-US"/>
         </w:rPr>
@@ -281,8 +281,10 @@
               <w:placeholder>
                 <w:docPart w:val="DefaultPlaceholder_-1854013440"/>
               </w:placeholder>
-              <w:dataBinding w:prefixMappings="xmlns:ns0='urn:microsoft-dynamics-nav/reports/TFB_Sample_Request/50101/' " w:xpath="/ns0:NavWordReportXmlPart[1]/ns0:TFBSampleRequest[1]/ns0:SelltoCustomerName[1]" w:storeItemID="{418D2198-DCCC-4FD6-93C6-F8D90CA9ED4F}"/>
+              <w:dataBinding w:prefixMappings="xmlns:ns0='urn:microsoft-dynamics-nav/reports/TFB_Sample_Request/50101/'" w:xpath="/ns0:NavWordReportXmlPart[1]/ns0:TFBSampleRequest[1]/ns0:SelltoCustomerName[1]" w:storeItemID="{418D2198-DCCC-4FD6-93C6-F8D90CA9ED4F}"/>
               <w:text/>
+              <w:alias w:val="#Nav: /TFBSampleRequest/SelltoCustomerName"/>
+              <w:tag w:val="#Nav: TFB_Sample_Request/50101"/>
             </w:sdtPr>
             <w:sdtContent>
               <w:p>
@@ -326,8 +328,10 @@
               <w:placeholder>
                 <w:docPart w:val="DefaultPlaceholder_-1854013440"/>
               </w:placeholder>
-              <w:dataBinding w:prefixMappings="xmlns:ns0='urn:microsoft-dynamics-nav/reports/TFB_Sample_Request/50101/' " w:xpath="/ns0:NavWordReportXmlPart[1]/ns0:TFBSampleRequest[1]/ns0:SelltoContact[1]" w:storeItemID="{418D2198-DCCC-4FD6-93C6-F8D90CA9ED4F}"/>
+              <w:dataBinding w:prefixMappings="xmlns:ns0='urn:microsoft-dynamics-nav/reports/TFB_Sample_Request/50101/'" w:xpath="/ns0:NavWordReportXmlPart[1]/ns0:TFBSampleRequest[1]/ns0:SelltoContact[1]" w:storeItemID="{418D2198-DCCC-4FD6-93C6-F8D90CA9ED4F}"/>
               <w:text/>
+              <w:alias w:val="#Nav: /TFBSampleRequest/SelltoContact"/>
+              <w:tag w:val="#Nav: TFB_Sample_Request/50101"/>
             </w:sdtPr>
             <w:sdtContent>
               <w:p>
@@ -359,8 +363,10 @@
             <w:placeholder>
               <w:docPart w:val="DefaultPlaceholder_-1854013440"/>
             </w:placeholder>
-            <w:dataBinding w:prefixMappings="xmlns:ns0='urn:microsoft-dynamics-nav/reports/TFB_Sample_Request/50101/' " w:xpath="/ns0:NavWordReportXmlPart[1]/ns0:TFBSampleRequest[1]/ns0:No[1]" w:storeItemID="{418D2198-DCCC-4FD6-93C6-F8D90CA9ED4F}"/>
+            <w:dataBinding w:prefixMappings="xmlns:ns0='urn:microsoft-dynamics-nav/reports/TFB_Sample_Request/50101/'" w:xpath="/ns0:NavWordReportXmlPart[1]/ns0:TFBSampleRequest[1]/ns0:No[1]" w:storeItemID="{418D2198-DCCC-4FD6-93C6-F8D90CA9ED4F}"/>
             <w:text/>
+            <w:alias w:val="#Nav: /TFBSampleRequest/No"/>
+            <w:tag w:val="#Nav: TFB_Sample_Request/50101"/>
           </w:sdtPr>
           <w:sdtContent>
             <w:tc>
@@ -399,7 +405,7 @@
       <w:pPr>
         <w:spacing w:after="0" w:line="240" w:lineRule="auto"/>
         <w:rPr>
-          <w:rFonts w:ascii="Roboto" w:eastAsia="Roboto" w:hAnsi="Roboto" w:cs="Times New Roman"/>
+          <w:rFonts w:ascii="Roboto" w:hAnsi="Roboto" w:eastAsia="Roboto" w:cs="Times New Roman"/>
           <w:sz w:val="18"/>
           <w:lang w:eastAsia="en-US"/>
         </w:rPr>
@@ -423,9 +429,9 @@
             <w:cnfStyle w:val="001000000000" w:firstRow="0" w:lastRow="0" w:firstColumn="1" w:lastColumn="0" w:oddVBand="0" w:evenVBand="0" w:oddHBand="0" w:evenHBand="0" w:firstRowFirstColumn="0" w:firstRowLastColumn="0" w:lastRowFirstColumn="0" w:lastRowLastColumn="0"/>
             <w:tcW w:w="2559" w:type="dxa"/>
             <w:tcBorders>
-              <w:top w:val="single" w:sz="24" w:space="0" w:color="E4E6E7"/>
+              <w:top w:val="single" w:color="E4E6E7" w:sz="24" w:space="0"/>
               <w:left w:val="nil"/>
-              <w:bottom w:val="single" w:sz="24" w:space="0" w:color="E4E6E7"/>
+              <w:bottom w:val="single" w:color="E4E6E7" w:sz="24" w:space="0"/>
               <w:right w:val="nil"/>
             </w:tcBorders>
             <w:hideMark/>
@@ -449,9 +455,9 @@
           <w:tcPr>
             <w:tcW w:w="7926" w:type="dxa"/>
             <w:tcBorders>
-              <w:top w:val="single" w:sz="24" w:space="0" w:color="E4E6E7"/>
+              <w:top w:val="single" w:color="E4E6E7" w:sz="24" w:space="0"/>
               <w:left w:val="nil"/>
-              <w:bottom w:val="single" w:sz="24" w:space="0" w:color="E4E6E7"/>
+              <w:bottom w:val="single" w:color="E4E6E7" w:sz="24" w:space="0"/>
               <w:right w:val="nil"/>
             </w:tcBorders>
             <w:hideMark/>
@@ -465,8 +471,10 @@
               <w:placeholder>
                 <w:docPart w:val="DefaultPlaceholder_-1854013440"/>
               </w:placeholder>
-              <w:dataBinding w:prefixMappings="xmlns:ns0='urn:microsoft-dynamics-nav/reports/TFB_Sample_Request/50101/' " w:xpath="/ns0:NavWordReportXmlPart[1]/ns0:TFBSampleRequest[1]/ns0:Address[1]" w:storeItemID="{418D2198-DCCC-4FD6-93C6-F8D90CA9ED4F}"/>
+              <w:dataBinding w:prefixMappings="xmlns:ns0='urn:microsoft-dynamics-nav/reports/TFB_Sample_Request/50101/'" w:xpath="/ns0:NavWordReportXmlPart[1]/ns0:TFBSampleRequest[1]/ns0:Address[1]" w:storeItemID="{418D2198-DCCC-4FD6-93C6-F8D90CA9ED4F}"/>
               <w:text/>
+              <w:alias w:val="#Nav: /TFBSampleRequest/Address"/>
+              <w:tag w:val="#Nav: TFB_Sample_Request/50101"/>
             </w:sdtPr>
             <w:sdtContent>
               <w:p>
@@ -495,8 +503,10 @@
               <w:placeholder>
                 <w:docPart w:val="DefaultPlaceholder_-1854013440"/>
               </w:placeholder>
-              <w:dataBinding w:prefixMappings="xmlns:ns0='urn:microsoft-dynamics-nav/reports/TFB_Sample_Request/50101/' " w:xpath="/ns0:NavWordReportXmlPart[1]/ns0:TFBSampleRequest[1]/ns0:Address2[1]" w:storeItemID="{418D2198-DCCC-4FD6-93C6-F8D90CA9ED4F}"/>
+              <w:dataBinding w:prefixMappings="xmlns:ns0='urn:microsoft-dynamics-nav/reports/TFB_Sample_Request/50101/'" w:xpath="/ns0:NavWordReportXmlPart[1]/ns0:TFBSampleRequest[1]/ns0:Address2[1]" w:storeItemID="{418D2198-DCCC-4FD6-93C6-F8D90CA9ED4F}"/>
               <w:text/>
+              <w:alias w:val="#Nav: /TFBSampleRequest/Address2"/>
+              <w:tag w:val="#Nav: TFB_Sample_Request/50101"/>
             </w:sdtPr>
             <w:sdtContent>
               <w:p>
@@ -533,8 +543,10 @@
                 <w:placeholder>
                   <w:docPart w:val="DefaultPlaceholder_-1854013440"/>
                 </w:placeholder>
-                <w:dataBinding w:prefixMappings="xmlns:ns0='urn:microsoft-dynamics-nav/reports/TFB_Sample_Request/50101/' " w:xpath="/ns0:NavWordReportXmlPart[1]/ns0:TFBSampleRequest[1]/ns0:City[1]" w:storeItemID="{418D2198-DCCC-4FD6-93C6-F8D90CA9ED4F}"/>
+                <w:dataBinding w:prefixMappings="xmlns:ns0='urn:microsoft-dynamics-nav/reports/TFB_Sample_Request/50101/'" w:xpath="/ns0:NavWordReportXmlPart[1]/ns0:TFBSampleRequest[1]/ns0:City[1]" w:storeItemID="{418D2198-DCCC-4FD6-93C6-F8D90CA9ED4F}"/>
                 <w:text/>
+                <w:alias w:val="#Nav: /TFBSampleRequest/City"/>
+                <w:tag w:val="#Nav: TFB_Sample_Request/50101"/>
               </w:sdtPr>
               <w:sdtContent>
                 <w:r>
@@ -560,8 +572,10 @@
                 <w:placeholder>
                   <w:docPart w:val="DefaultPlaceholder_-1854013440"/>
                 </w:placeholder>
-                <w:dataBinding w:prefixMappings="xmlns:ns0='urn:microsoft-dynamics-nav/reports/TFB_Sample_Request/50101/' " w:xpath="/ns0:NavWordReportXmlPart[1]/ns0:TFBSampleRequest[1]/ns0:County[1]" w:storeItemID="{418D2198-DCCC-4FD6-93C6-F8D90CA9ED4F}"/>
+                <w:dataBinding w:prefixMappings="xmlns:ns0='urn:microsoft-dynamics-nav/reports/TFB_Sample_Request/50101/'" w:xpath="/ns0:NavWordReportXmlPart[1]/ns0:TFBSampleRequest[1]/ns0:County[1]" w:storeItemID="{418D2198-DCCC-4FD6-93C6-F8D90CA9ED4F}"/>
                 <w:text/>
+                <w:alias w:val="#Nav: /TFBSampleRequest/County"/>
+                <w:tag w:val="#Nav: TFB_Sample_Request/50101"/>
               </w:sdtPr>
               <w:sdtContent>
                 <w:r>
@@ -587,8 +601,10 @@
                 <w:placeholder>
                   <w:docPart w:val="DefaultPlaceholder_-1854013440"/>
                 </w:placeholder>
-                <w:dataBinding w:prefixMappings="xmlns:ns0='urn:microsoft-dynamics-nav/reports/TFB_Sample_Request/50101/' " w:xpath="/ns0:NavWordReportXmlPart[1]/ns0:TFBSampleRequest[1]/ns0:PostCode[1]" w:storeItemID="{418D2198-DCCC-4FD6-93C6-F8D90CA9ED4F}"/>
+                <w:dataBinding w:prefixMappings="xmlns:ns0='urn:microsoft-dynamics-nav/reports/TFB_Sample_Request/50101/'" w:xpath="/ns0:NavWordReportXmlPart[1]/ns0:TFBSampleRequest[1]/ns0:PostCode[1]" w:storeItemID="{418D2198-DCCC-4FD6-93C6-F8D90CA9ED4F}"/>
                 <w:text/>
+                <w:alias w:val="#Nav: /TFBSampleRequest/PostCode"/>
+                <w:tag w:val="#Nav: TFB_Sample_Request/50101"/>
               </w:sdtPr>
               <w:sdtContent>
                 <w:proofErr w:type="spellStart"/>
@@ -628,9 +644,9 @@
             <w:cnfStyle w:val="001000000000" w:firstRow="0" w:lastRow="0" w:firstColumn="1" w:lastColumn="0" w:oddVBand="0" w:evenVBand="0" w:oddHBand="0" w:evenHBand="0" w:firstRowFirstColumn="0" w:firstRowLastColumn="0" w:lastRowFirstColumn="0" w:lastRowLastColumn="0"/>
             <w:tcW w:w="2559" w:type="dxa"/>
             <w:tcBorders>
-              <w:top w:val="single" w:sz="24" w:space="0" w:color="E4E6E7"/>
+              <w:top w:val="single" w:color="E4E6E7" w:sz="24" w:space="0"/>
               <w:left w:val="nil"/>
-              <w:bottom w:val="single" w:sz="24" w:space="0" w:color="E4E6E7"/>
+              <w:bottom w:val="single" w:color="E4E6E7" w:sz="24" w:space="0"/>
               <w:right w:val="nil"/>
             </w:tcBorders>
           </w:tcPr>
@@ -655,9 +671,9 @@
           <w:tcPr>
             <w:tcW w:w="7926" w:type="dxa"/>
             <w:tcBorders>
-              <w:top w:val="single" w:sz="24" w:space="0" w:color="E4E6E7"/>
+              <w:top w:val="single" w:color="E4E6E7" w:sz="24" w:space="0"/>
               <w:left w:val="nil"/>
-              <w:bottom w:val="single" w:sz="24" w:space="0" w:color="E4E6E7"/>
+              <w:bottom w:val="single" w:color="E4E6E7" w:sz="24" w:space="0"/>
               <w:right w:val="nil"/>
             </w:tcBorders>
           </w:tcPr>
@@ -729,8 +745,10 @@
         <w:sdt>
           <w:sdtPr>
             <w:id w:val="-62108534"/>
-            <w15:dataBinding w:prefixMappings="xmlns:ns0='urn:microsoft-dynamics-nav/reports/TFB_Sample_Request/50101/' " w:xpath="/ns0:NavWordReportXmlPart[1]/ns0:TFBSampleRequest[1]/ns0:TFB_Sample_Request_Line" w:storeItemID="{418D2198-DCCC-4FD6-93C6-F8D90CA9ED4F}"/>
+            <w15:dataBinding w:prefixMappings="xmlns:ns0='urn:microsoft-dynamics-nav/reports/TFB_Sample_Request/50101/'" w:xpath="/ns0:NavWordReportXmlPart[1]/ns0:TFBSampleRequest[1]/ns0:TFB_Sample_Request_Line" w:storeItemID="{418D2198-DCCC-4FD6-93C6-F8D90CA9ED4F}"/>
             <w15:repeatingSection/>
+            <w:alias w:val="#Nav: /TFBSampleRequest/TFB_Sample_Request_Line"/>
+            <w:tag w:val="#Nav: TFB_Sample_Request/50101"/>
           </w:sdtPr>
           <w:sdtContent>
             <w:tc>
@@ -752,8 +770,10 @@
                       <w:placeholder>
                         <w:docPart w:val="DefaultPlaceholder_-1854013440"/>
                       </w:placeholder>
-                      <w:dataBinding w:prefixMappings="xmlns:ns0='urn:microsoft-dynamics-nav/reports/TFB_Sample_Request/50101/' " w:xpath="/ns0:NavWordReportXmlPart[1]/ns0:TFBSampleRequest[1]/ns0:TFB_Sample_Request_Line[1]/ns0:No_[1]" w:storeItemID="{418D2198-DCCC-4FD6-93C6-F8D90CA9ED4F}"/>
+                      <w:dataBinding w:prefixMappings="xmlns:ns0='urn:microsoft-dynamics-nav/reports/TFB_Sample_Request/50101/'" w:xpath="/ns0:NavWordReportXmlPart[1]/ns0:TFBSampleRequest[1]/ns0:TFB_Sample_Request_Line[1]/ns0:No_[1]" w:storeItemID="{418D2198-DCCC-4FD6-93C6-F8D90CA9ED4F}"/>
                       <w:text/>
+                      <w:alias w:val="#Nav: /TFBSampleRequest/TFB_Sample_Request_Line/No_"/>
+                      <w:tag w:val="#Nav: TFB_Sample_Request/50101"/>
                     </w:sdtPr>
                     <w:sdtContent>
                       <w:p>
@@ -774,8 +794,10 @@
             <w:placeholder>
               <w:docPart w:val="DefaultPlaceholder_-1854013440"/>
             </w:placeholder>
-            <w:dataBinding w:prefixMappings="xmlns:ns0='urn:microsoft-dynamics-nav/reports/TFB_Sample_Request/50101/' " w:xpath="/ns0:NavWordReportXmlPart[1]/ns0:TFBSampleRequest[1]/ns0:TFB_Sample_Request_Line[1]/ns0:Description[1]" w:storeItemID="{418D2198-DCCC-4FD6-93C6-F8D90CA9ED4F}"/>
+            <w:dataBinding w:prefixMappings="xmlns:ns0='urn:microsoft-dynamics-nav/reports/TFB_Sample_Request/50101/'" w:xpath="/ns0:NavWordReportXmlPart[1]/ns0:TFBSampleRequest[1]/ns0:TFB_Sample_Request_Line[1]/ns0:Description[1]" w:storeItemID="{418D2198-DCCC-4FD6-93C6-F8D90CA9ED4F}"/>
             <w:text/>
+            <w:alias w:val="#Nav: /TFBSampleRequest/TFB_Sample_Request_Line/Description"/>
+            <w:tag w:val="#Nav: TFB_Sample_Request/50101"/>
           </w:sdtPr>
           <w:sdtContent>
             <w:tc>
@@ -796,8 +818,10 @@
             <w:placeholder>
               <w:docPart w:val="DefaultPlaceholder_-1854013440"/>
             </w:placeholder>
-            <w:dataBinding w:prefixMappings="xmlns:ns0='urn:microsoft-dynamics-nav/reports/TFB_Sample_Request/50101/' " w:xpath="/ns0:NavWordReportXmlPart[1]/ns0:TFBSampleRequest[1]/ns0:TFB_Sample_Request_Line[1]/ns0:Source_Sample_Size[1]" w:storeItemID="{418D2198-DCCC-4FD6-93C6-F8D90CA9ED4F}"/>
+            <w:dataBinding w:prefixMappings="xmlns:ns0='urn:microsoft-dynamics-nav/reports/TFB_Sample_Request/50101/'" w:xpath="/ns0:NavWordReportXmlPart[1]/ns0:TFBSampleRequest[1]/ns0:TFB_Sample_Request_Line[1]/ns0:Source_Sample_Size[1]" w:storeItemID="{418D2198-DCCC-4FD6-93C6-F8D90CA9ED4F}"/>
             <w:text/>
+            <w:alias w:val="#Nav: /TFBSampleRequest/TFB_Sample_Request_Line/Source_Sample_Size"/>
+            <w:tag w:val="#Nav: TFB_Sample_Request/50101"/>
           </w:sdtPr>
           <w:sdtContent>
             <w:tc>

</xml_diff>

<commit_message>
Cleanup if statements and fix for intelligent location
</commit_message>
<xml_diff>
--- a/Layouts/SampleRequest.docx
+++ b/Layouts/SampleRequest.docx
@@ -2290,7 +2290,9 @@
 </a:theme>
 </file>
 
-<file path=customXml/item1.xml>��< ? x m l   v e r s i o n = " 1 . 0 "   e n c o d i n g = " u t f - 1 6 " ? > < N a v W o r d R e p o r t X m l P a r t   x m l n s = " u r n : m i c r o s o f t - d y n a m i c s - n a v / r e p o r t s / T F B _ S a m p l e _ R e q u e s t / 5 0 1 0 1 / " > +<file path=customXml/item1.xml>��< ? x m l   v e r s i o n = " 1 . 0 "   e n c o d i n g = " u t f - 1 6 " ? > + 
+ < N a v W o r d R e p o r t X m l P a r t   x m l n s = " u r n : m i c r o s o f t - d y n a m i c s - n a v / r e p o r t s / T F B _ S a m p l e _ R e q u e s t / 5 0 1 0 1 / " >   
      < T F B S a m p l e R e q u e s t >   
@@ -2356,9 +2358,9 @@
  
              < N o _ > N o _ < / N o _ >   
+             < S o u r c e d _ F r o m > S o u r c e d _ F r o m < / S o u r c e d _ F r o m > + 
              < S o u r c e _ S a m p l e _ S i z e > S o u r c e _ S a m p l e _ S i z e < / S o u r c e _ S a m p l e _ S i z e > - 
-             < S o u r c e d _ F r o m > S o u r c e d _ F r o m < / S o u r c e d _ F r o m >   
          < / T F B _ S a m p l e _ R e q u e s t _ L i n e >   

</xml_diff>

<commit_message>
Update with extension points for customer order status
</commit_message>
<xml_diff>
--- a/Layouts/SampleRequest.docx
+++ b/Layouts/SampleRequest.docx
@@ -2358,9 +2358,9 @@
  
              < N o _ > N o _ < / N o _ >   
+             < S o u r c e _ S a m p l e _ S i z e > S o u r c e _ S a m p l e _ S i z e < / S o u r c e _ S a m p l e _ S i z e > + 
              < S o u r c e d _ F r o m > S o u r c e d _ F r o m < / S o u r c e d _ F r o m > - 
-             < S o u r c e _ S a m p l e _ S i z e > S o u r c e _ S a m p l e _ S i z e < / S o u r c e _ S a m p l e _ S i z e >   
          < / T F B _ S a m p l e _ R e q u e s t _ L i n e >   

</xml_diff>

<commit_message>
Remove editing ability of order reference
</commit_message>
<xml_diff>
--- a/Layouts/SampleRequest.docx
+++ b/Layouts/SampleRequest.docx
@@ -2358,9 +2358,9 @@
  
              < N o _ > N o _ < / N o _ >   
+             < S o u r c e d _ F r o m > S o u r c e d _ F r o m < / S o u r c e d _ F r o m > + 
              < S o u r c e _ S a m p l e _ S i z e > S o u r c e _ S a m p l e _ S i z e < / S o u r c e _ S a m p l e _ S i z e > - 
-             < S o u r c e d _ F r o m > S o u r c e d _ F r o m < / S o u r c e d _ F r o m >   
          < / T F B _ S a m p l e _ R e q u e s t _ L i n e >   

</xml_diff>